<commit_message>
Authentication and Authorization backend is set up
</commit_message>
<xml_diff>
--- a/Documents/Architecture constraints and design decisions.docx
+++ b/Documents/Architecture constraints and design decisions.docx
@@ -168,6 +168,9 @@
         <w:t xml:space="preserve"> </w:t>
       </w:r>
       <w:r>
+        <w:rPr>
+          <w:noProof/>
+        </w:rPr>
         <w:drawing>
           <wp:inline distT="0" distB="0" distL="0" distR="0" wp14:anchorId="3881389B" wp14:editId="05CC4F69">
             <wp:extent cx="5259679" cy="2871470"/>
@@ -298,31 +301,7 @@
         <w:t>Level 3 (Component Diagram)</w:t>
       </w:r>
       <w:r>
-        <w:t xml:space="preserve">: Detailed view of the backend structure, showing key components like </w:t>
-      </w:r>
-      <w:proofErr w:type="spellStart"/>
-      <w:r>
-        <w:t>ReservationController</w:t>
-      </w:r>
-      <w:proofErr w:type="spellEnd"/>
-      <w:r>
-        <w:t xml:space="preserve">, </w:t>
-      </w:r>
-      <w:proofErr w:type="spellStart"/>
-      <w:r>
-        <w:t>ReservationService</w:t>
-      </w:r>
-      <w:proofErr w:type="spellEnd"/>
-      <w:r>
-        <w:t xml:space="preserve">, and </w:t>
-      </w:r>
-      <w:proofErr w:type="spellStart"/>
-      <w:r>
-        <w:t>ReservationRepository</w:t>
-      </w:r>
-      <w:proofErr w:type="spellEnd"/>
-      <w:r>
-        <w:t>.</w:t>
+        <w:t>: Detailed view of the backend structure, showing key components like ReservationController, ReservationService, and ReservationRepository.</w:t>
       </w:r>
       <w:r>
         <w:rPr>
@@ -394,28 +373,15 @@
         <w:t>Level 4 (Class Diagram)</w:t>
       </w:r>
       <w:r>
-        <w:t xml:space="preserve">: Zooms into classes within a single component, such as the Reservation component, showing interactions among classes like </w:t>
-      </w:r>
-      <w:proofErr w:type="spellStart"/>
-      <w:r>
-        <w:t>ReservationServiceImpl</w:t>
-      </w:r>
-      <w:proofErr w:type="spellEnd"/>
-      <w:r>
-        <w:t xml:space="preserve">, </w:t>
-      </w:r>
-      <w:proofErr w:type="spellStart"/>
-      <w:r>
-        <w:t>ReservationRepository</w:t>
-      </w:r>
-      <w:proofErr w:type="spellEnd"/>
-      <w:r>
-        <w:t>, and DTOs.</w:t>
+        <w:t>: Zooms into classes within a single component, such as the Reservation component, showing interactions among classes like ReservationServiceImpl, ReservationRepository, and DTOs.</w:t>
       </w:r>
       <w:r>
         <w:br/>
       </w:r>
       <w:r>
+        <w:rPr>
+          <w:noProof/>
+        </w:rPr>
         <w:drawing>
           <wp:inline distT="0" distB="0" distL="0" distR="0" wp14:anchorId="58F2839C" wp14:editId="0CCB5D42">
             <wp:extent cx="3210662" cy="3683000"/>
@@ -619,15 +585,7 @@
         <w:t>Ecosystem and Tools</w:t>
       </w:r>
       <w:r>
-        <w:t xml:space="preserve">: Access to React </w:t>
-      </w:r>
-      <w:proofErr w:type="spellStart"/>
-      <w:r>
-        <w:t>DevTools</w:t>
-      </w:r>
-      <w:proofErr w:type="spellEnd"/>
-      <w:r>
-        <w:t>, a large library ecosystem, and ease of debugging make React an ideal choice for frontend development.</w:t>
+        <w:t>: Access to React DevTools, a large library ecosystem, and ease of debugging make React an ideal choice for frontend development.</w:t>
       </w:r>
     </w:p>
     <w:p>
@@ -808,7 +766,7 @@
         </w:rPr>
         <w:lastRenderedPageBreak/>
         <w:drawing>
-          <wp:inline distT="0" distB="0" distL="0" distR="0" wp14:anchorId="73AC1C23" wp14:editId="7B3FB065">
+          <wp:inline distT="0" distB="0" distL="0" distR="0" wp14:anchorId="73AC1C23" wp14:editId="5052FFAC">
             <wp:extent cx="5935980" cy="2446020"/>
             <wp:effectExtent l="0" t="0" r="7620" b="0"/>
             <wp:docPr id="900163620" name="Picture 3"/>
@@ -860,6 +818,9 @@
         <w:br/>
       </w:r>
       <w:r>
+        <w:rPr>
+          <w:noProof/>
+        </w:rPr>
         <w:drawing>
           <wp:inline distT="0" distB="0" distL="0" distR="0" wp14:anchorId="0E00CB6E" wp14:editId="50B30C5F">
             <wp:extent cx="5943600" cy="2360930"/>
@@ -952,17 +913,7 @@
         <w:t>Setup Details</w:t>
       </w:r>
       <w:r>
-        <w:t xml:space="preserve">: How Flyway is configured in </w:t>
-      </w:r>
-      <w:proofErr w:type="spellStart"/>
-      <w:proofErr w:type="gramStart"/>
-      <w:r>
-        <w:t>application.properties</w:t>
-      </w:r>
-      <w:proofErr w:type="spellEnd"/>
-      <w:proofErr w:type="gramEnd"/>
-      <w:r>
-        <w:t>, including the location of migration scripts.</w:t>
+        <w:t>: How Flyway is configured in application.properties, including the location of migration scripts.</w:t>
       </w:r>
     </w:p>
     <w:p>
@@ -1020,15 +971,7 @@
         <w:t>Unit Tests</w:t>
       </w:r>
       <w:r>
-        <w:t xml:space="preserve">: Testing each component in isolation, such as </w:t>
-      </w:r>
-      <w:proofErr w:type="spellStart"/>
-      <w:r>
-        <w:t>ReservationServiceTest</w:t>
-      </w:r>
-      <w:proofErr w:type="spellEnd"/>
-      <w:r>
-        <w:t xml:space="preserve"> for business logic.</w:t>
+        <w:t>: Testing each component in isolation, such as ReservationServiceTest for business logic.</w:t>
       </w:r>
     </w:p>
     <w:p>
@@ -1065,15 +1008,7 @@
         <w:t>Code Coverage</w:t>
       </w:r>
       <w:r>
-        <w:t xml:space="preserve">: Explanation of </w:t>
-      </w:r>
-      <w:proofErr w:type="spellStart"/>
-      <w:r>
-        <w:t>JaCoCo</w:t>
-      </w:r>
-      <w:proofErr w:type="spellEnd"/>
-      <w:r>
-        <w:t xml:space="preserve"> integration, measuring the extent of testing coverage across the codebase.</w:t>
+        <w:t>: Explanation of JaCoCo integration, measuring the extent of testing coverage across the codebase.</w:t>
       </w:r>
       <w:r>
         <w:br/>
@@ -1179,23 +1114,7 @@
         <w:t>Example</w:t>
       </w:r>
       <w:r>
-        <w:t xml:space="preserve">: </w:t>
-      </w:r>
-      <w:proofErr w:type="spellStart"/>
-      <w:r>
-        <w:t>ReservationController</w:t>
-      </w:r>
-      <w:proofErr w:type="spellEnd"/>
-      <w:r>
-        <w:t xml:space="preserve">, </w:t>
-      </w:r>
-      <w:proofErr w:type="spellStart"/>
-      <w:r>
-        <w:t>UserController</w:t>
-      </w:r>
-      <w:proofErr w:type="spellEnd"/>
-      <w:r>
-        <w:t>.</w:t>
+        <w:t>: ReservationController, UserController.</w:t>
       </w:r>
     </w:p>
     <w:p>
@@ -1253,23 +1172,7 @@
         <w:t>Components</w:t>
       </w:r>
       <w:r>
-        <w:t xml:space="preserve">: Service implementations (e.g., </w:t>
-      </w:r>
-      <w:proofErr w:type="spellStart"/>
-      <w:r>
-        <w:t>ReservationServiceImpl</w:t>
-      </w:r>
-      <w:proofErr w:type="spellEnd"/>
-      <w:r>
-        <w:t xml:space="preserve">, </w:t>
-      </w:r>
-      <w:proofErr w:type="spellStart"/>
-      <w:r>
-        <w:t>CompanyServiceImpl</w:t>
-      </w:r>
-      <w:proofErr w:type="spellEnd"/>
-      <w:r>
-        <w:t>) that define the main logic for the application's operations.</w:t>
+        <w:t>: Service implementations (e.g., ReservationServiceImpl, CompanyServiceImpl) that define the main logic for the application's operations.</w:t>
       </w:r>
     </w:p>
     <w:p>
@@ -1287,15 +1190,7 @@
         <w:t>Example</w:t>
       </w:r>
       <w:r>
-        <w:t xml:space="preserve">: </w:t>
-      </w:r>
-      <w:proofErr w:type="spellStart"/>
-      <w:r>
-        <w:t>ReservationServiceImpl.createReservation</w:t>
-      </w:r>
-      <w:proofErr w:type="spellEnd"/>
-      <w:r>
-        <w:t xml:space="preserve"> method applies business rules for creating a reservation.</w:t>
+        <w:t>: ReservationServiceImpl.createReservation method applies business rules for creating a reservation.</w:t>
       </w:r>
     </w:p>
     <w:p>
@@ -1371,23 +1266,7 @@
         <w:t>Example</w:t>
       </w:r>
       <w:r>
-        <w:t xml:space="preserve">: </w:t>
-      </w:r>
-      <w:proofErr w:type="spellStart"/>
-      <w:r>
-        <w:t>ReservationRepository</w:t>
-      </w:r>
-      <w:proofErr w:type="spellEnd"/>
-      <w:r>
-        <w:t xml:space="preserve">, </w:t>
-      </w:r>
-      <w:proofErr w:type="spellStart"/>
-      <w:r>
-        <w:t>UserRepository</w:t>
-      </w:r>
-      <w:proofErr w:type="spellEnd"/>
-      <w:r>
-        <w:t>.</w:t>
+        <w:t>: ReservationRepository, UserRepository.</w:t>
       </w:r>
     </w:p>
     <w:p>
@@ -1472,23 +1351,7 @@
     </w:p>
     <w:p>
       <w:r>
-        <w:t>To enhance flexibility, the application uses the Dependency Inversion Principle. The controllers depend on service interfaces (</w:t>
-      </w:r>
-      <w:proofErr w:type="spellStart"/>
-      <w:r>
-        <w:t>ILogic</w:t>
-      </w:r>
-      <w:proofErr w:type="spellEnd"/>
-      <w:r>
-        <w:t>) instead of concrete service implementations. The service layer, in turn, depends on repository interfaces (</w:t>
-      </w:r>
-      <w:proofErr w:type="spellStart"/>
-      <w:r>
-        <w:t>IDatabase</w:t>
-      </w:r>
-      <w:proofErr w:type="spellEnd"/>
-      <w:r>
-        <w:t xml:space="preserve">) rather than specific JPA </w:t>
+        <w:t xml:space="preserve">To enhance flexibility, the application uses the Dependency Inversion Principle. The controllers depend on service interfaces (ILogic) instead of concrete service implementations. The service layer, in turn, depends on repository interfaces (IDatabase) rather than specific JPA </w:t>
       </w:r>
       <w:r>
         <w:lastRenderedPageBreak/>
@@ -1496,6 +1359,61 @@
       </w:r>
     </w:p>
     <w:p/>
+    <w:p>
+      <w:r>
+        <w:rPr>
+          <w:noProof/>
+        </w:rPr>
+        <w:drawing>
+          <wp:inline distT="0" distB="0" distL="0" distR="0" wp14:anchorId="2AECD891" wp14:editId="0A008B82">
+            <wp:extent cx="4198620" cy="4785360"/>
+            <wp:effectExtent l="0" t="0" r="0" b="0"/>
+            <wp:docPr id="1535272285" name="Picture 2" descr="A diagram of a software system&#10;&#10;Description automatically generated"/>
+            <wp:cNvGraphicFramePr>
+              <a:graphicFrameLocks xmlns:a="http://schemas.openxmlformats.org/drawingml/2006/main" noChangeAspect="1"/>
+            </wp:cNvGraphicFramePr>
+            <a:graphic xmlns:a="http://schemas.openxmlformats.org/drawingml/2006/main">
+              <a:graphicData uri="http://schemas.openxmlformats.org/drawingml/2006/picture">
+                <pic:pic xmlns:pic="http://schemas.openxmlformats.org/drawingml/2006/picture">
+                  <pic:nvPicPr>
+                    <pic:cNvPr id="1535272285" name="Picture 2" descr="A diagram of a software system&#10;&#10;Description automatically generated"/>
+                    <pic:cNvPicPr>
+                      <a:picLocks noChangeAspect="1" noChangeArrowheads="1"/>
+                    </pic:cNvPicPr>
+                  </pic:nvPicPr>
+                  <pic:blipFill>
+                    <a:blip r:embed="rId11">
+                      <a:extLst>
+                        <a:ext uri="{28A0092B-C50C-407E-A947-70E740481C1C}">
+                          <a14:useLocalDpi xmlns:a14="http://schemas.microsoft.com/office/drawing/2010/main" val="0"/>
+                        </a:ext>
+                      </a:extLst>
+                    </a:blip>
+                    <a:srcRect/>
+                    <a:stretch>
+                      <a:fillRect/>
+                    </a:stretch>
+                  </pic:blipFill>
+                  <pic:spPr bwMode="auto">
+                    <a:xfrm>
+                      <a:off x="0" y="0"/>
+                      <a:ext cx="4198620" cy="4785360"/>
+                    </a:xfrm>
+                    <a:prstGeom prst="rect">
+                      <a:avLst/>
+                    </a:prstGeom>
+                    <a:noFill/>
+                    <a:ln>
+                      <a:noFill/>
+                    </a:ln>
+                  </pic:spPr>
+                </pic:pic>
+              </a:graphicData>
+            </a:graphic>
+          </wp:inline>
+        </w:drawing>
+      </w:r>
+    </w:p>
     <w:p/>
     <w:p>
       <w:r>
@@ -1579,448 +1497,1490 @@
       <w:r>
         <w:t>: Highlighting any limitations, such as dependency on MySQL, specific framework limitations, or the project's hosting environment.</w:t>
       </w:r>
-    </w:p>
-    <w:p>
-      <w:pPr>
-        <w:rPr>
-          <w:b/>
-          <w:bCs/>
-        </w:rPr>
-      </w:pPr>
       <w:r>
         <w:br/>
       </w:r>
       <w:r>
-        <w:rPr>
-          <w:b/>
-          <w:bCs/>
-        </w:rPr>
-        <w:t>10. User Stories</w:t>
-      </w:r>
-    </w:p>
-    <w:p>
-      <w:r>
-        <w:t>The following user stories were considered during the design and development of the Reservation Management Application:</w:t>
-      </w:r>
-    </w:p>
-    <w:p>
-      <w:pPr>
-        <w:rPr>
-          <w:b/>
-          <w:bCs/>
-        </w:rPr>
-      </w:pPr>
-      <w:r>
-        <w:rPr>
-          <w:b/>
-          <w:bCs/>
-        </w:rPr>
-        <w:t>User Story 1: As a Restaurant Manager, I want to create and manage reservations so that I can efficiently allocate tables to customers.</w:t>
-      </w:r>
-    </w:p>
-    <w:p>
-      <w:pPr>
-        <w:numPr>
-          <w:ilvl w:val="0"/>
-          <w:numId w:val="15"/>
-        </w:numPr>
-      </w:pPr>
-      <w:r>
-        <w:rPr>
-          <w:b/>
-          <w:bCs/>
-        </w:rPr>
-        <w:t>Acceptance Criteria</w:t>
-      </w:r>
-      <w:r>
-        <w:t>:</w:t>
-      </w:r>
-    </w:p>
-    <w:p>
-      <w:pPr>
+        <w:br/>
+      </w:r>
+    </w:p>
+    <w:p>
+      <w:pPr>
+        <w:ind w:left="720"/>
+        <w:rPr>
+          <w:b/>
+          <w:bCs/>
+        </w:rPr>
+      </w:pPr>
+      <w:r>
+        <w:rPr>
+          <w:b/>
+          <w:bCs/>
+        </w:rPr>
+        <w:lastRenderedPageBreak/>
+        <w:t>10.</w:t>
+      </w:r>
+      <w:r>
+        <w:rPr>
+          <w:b/>
+          <w:bCs/>
+          <w:sz w:val="28"/>
+          <w:szCs w:val="28"/>
+        </w:rPr>
+        <w:t>SOLID Principles Implementation</w:t>
+      </w:r>
+    </w:p>
+    <w:p>
+      <w:pPr>
+        <w:ind w:left="720"/>
+      </w:pPr>
+    </w:p>
+    <w:p>
+      <w:pPr>
+        <w:ind w:left="720"/>
+        <w:rPr>
+          <w:b/>
+          <w:bCs/>
+        </w:rPr>
+      </w:pPr>
+      <w:r>
+        <w:t xml:space="preserve"> </w:t>
+      </w:r>
+      <w:r>
+        <w:rPr>
+          <w:b/>
+          <w:bCs/>
+        </w:rPr>
+        <w:t>Overview</w:t>
+      </w:r>
+    </w:p>
+    <w:p>
+      <w:pPr>
+        <w:ind w:left="720"/>
+      </w:pPr>
+      <w:r>
+        <w:t>This section explains how our restaurant reservation system implements the SOLID principles of object-oriented design, making the code more maintainable, flexible, and easier to understand.</w:t>
+      </w:r>
+    </w:p>
+    <w:p>
+      <w:pPr>
+        <w:ind w:left="720"/>
+        <w:rPr>
+          <w:b/>
+          <w:bCs/>
+          <w:sz w:val="24"/>
+          <w:szCs w:val="24"/>
+        </w:rPr>
+      </w:pPr>
+    </w:p>
+    <w:p>
+      <w:pPr>
+        <w:ind w:left="720"/>
+        <w:rPr>
+          <w:b/>
+          <w:bCs/>
+          <w:sz w:val="28"/>
+          <w:szCs w:val="28"/>
+        </w:rPr>
+      </w:pPr>
+      <w:r>
+        <w:rPr>
+          <w:b/>
+          <w:bCs/>
+          <w:sz w:val="28"/>
+          <w:szCs w:val="28"/>
+        </w:rPr>
+        <w:t xml:space="preserve"> Single Responsibility Principle (SRP)</w:t>
+      </w:r>
+    </w:p>
+    <w:p>
+      <w:pPr>
+        <w:ind w:left="720"/>
+      </w:pPr>
+      <w:r>
+        <w:t>"A class should have only one reason to change."</w:t>
+      </w:r>
+    </w:p>
+    <w:p>
+      <w:pPr>
+        <w:ind w:left="720"/>
+      </w:pPr>
+    </w:p>
+    <w:p>
+      <w:pPr>
+        <w:ind w:left="720"/>
+        <w:rPr>
+          <w:b/>
+          <w:bCs/>
+        </w:rPr>
+      </w:pPr>
+      <w:r>
+        <w:t xml:space="preserve"> </w:t>
+      </w:r>
+      <w:r>
+        <w:rPr>
+          <w:b/>
+          <w:bCs/>
+        </w:rPr>
+        <w:t>Implementation Examples:</w:t>
+      </w:r>
+    </w:p>
+    <w:p>
+      <w:pPr>
+        <w:ind w:left="720"/>
+        <w:rPr>
+          <w:b/>
+          <w:bCs/>
+          <w:sz w:val="24"/>
+          <w:szCs w:val="24"/>
+        </w:rPr>
+      </w:pPr>
+      <w:r>
+        <w:rPr>
+          <w:b/>
+          <w:bCs/>
+          <w:sz w:val="24"/>
+          <w:szCs w:val="24"/>
+        </w:rPr>
+        <w:t>1. Controller Classes</w:t>
+      </w:r>
+    </w:p>
+    <w:p>
+      <w:pPr>
+        <w:ind w:left="720"/>
+      </w:pPr>
+      <w:r>
+        <w:t xml:space="preserve">   - `ReservationController`: Handles only HTTP requests/responses for reservations</w:t>
+      </w:r>
+    </w:p>
+    <w:p>
+      <w:pPr>
+        <w:ind w:left="720"/>
+      </w:pPr>
+      <w:r>
+        <w:t xml:space="preserve">   - `UserController`: Manages only user-related endpoints</w:t>
+      </w:r>
+    </w:p>
+    <w:p>
+      <w:pPr>
+        <w:ind w:left="720"/>
+      </w:pPr>
+      <w:r>
+        <w:t xml:space="preserve">   - Each controller focuses solely on routing and request handling</w:t>
+      </w:r>
+    </w:p>
+    <w:p>
+      <w:pPr>
+        <w:ind w:left="720"/>
+      </w:pPr>
+    </w:p>
+    <w:p>
+      <w:pPr>
+        <w:ind w:left="720"/>
+      </w:pPr>
+      <w:r>
+        <w:rPr>
+          <w:noProof/>
+        </w:rPr>
+        <w:drawing>
+          <wp:inline distT="0" distB="0" distL="0" distR="0" wp14:anchorId="36D839F6" wp14:editId="6D40205D">
+            <wp:extent cx="5943600" cy="1517015"/>
+            <wp:effectExtent l="0" t="0" r="0" b="6985"/>
+            <wp:docPr id="162310836" name="Picture 1" descr="A screen shot of a computer program&#10;&#10;Description automatically generated"/>
+            <wp:cNvGraphicFramePr>
+              <a:graphicFrameLocks xmlns:a="http://schemas.openxmlformats.org/drawingml/2006/main" noChangeAspect="1"/>
+            </wp:cNvGraphicFramePr>
+            <a:graphic xmlns:a="http://schemas.openxmlformats.org/drawingml/2006/main">
+              <a:graphicData uri="http://schemas.openxmlformats.org/drawingml/2006/picture">
+                <pic:pic xmlns:pic="http://schemas.openxmlformats.org/drawingml/2006/picture">
+                  <pic:nvPicPr>
+                    <pic:cNvPr id="162310836" name="Picture 1" descr="A screen shot of a computer program&#10;&#10;Description automatically generated"/>
+                    <pic:cNvPicPr/>
+                  </pic:nvPicPr>
+                  <pic:blipFill>
+                    <a:blip r:embed="rId12"/>
+                    <a:stretch>
+                      <a:fillRect/>
+                    </a:stretch>
+                  </pic:blipFill>
+                  <pic:spPr>
+                    <a:xfrm>
+                      <a:off x="0" y="0"/>
+                      <a:ext cx="5943600" cy="1517015"/>
+                    </a:xfrm>
+                    <a:prstGeom prst="rect">
+                      <a:avLst/>
+                    </a:prstGeom>
+                  </pic:spPr>
+                </pic:pic>
+              </a:graphicData>
+            </a:graphic>
+          </wp:inline>
+        </w:drawing>
+      </w:r>
+      <w:r>
+        <w:br/>
+      </w:r>
+      <w:r>
+        <w:rPr>
+          <w:i/>
+          <w:iCs/>
+        </w:rPr>
+        <w:t>// only handles reservation-related endpoints</w:t>
+      </w:r>
+    </w:p>
+    <w:p>
+      <w:pPr>
+        <w:ind w:left="720"/>
+      </w:pPr>
+    </w:p>
+    <w:p>
+      <w:pPr>
+        <w:ind w:left="720"/>
+        <w:rPr>
+          <w:sz w:val="24"/>
+          <w:szCs w:val="24"/>
+        </w:rPr>
+      </w:pPr>
+      <w:r>
+        <w:rPr>
+          <w:sz w:val="24"/>
+          <w:szCs w:val="24"/>
+        </w:rPr>
+        <w:t xml:space="preserve">2. </w:t>
+      </w:r>
+      <w:r>
+        <w:rPr>
+          <w:b/>
+          <w:bCs/>
+          <w:sz w:val="24"/>
+          <w:szCs w:val="24"/>
+        </w:rPr>
+        <w:t>Service Classes</w:t>
+      </w:r>
+    </w:p>
+    <w:p>
+      <w:pPr>
+        <w:ind w:left="720"/>
+      </w:pPr>
+      <w:r>
+        <w:t xml:space="preserve">   - `ReservationServiceImpl`: Contains only reservation business logic</w:t>
+      </w:r>
+    </w:p>
+    <w:p>
+      <w:pPr>
+        <w:ind w:left="720"/>
+      </w:pPr>
+      <w:r>
+        <w:t xml:space="preserve">   - `CompanyServiceImpl`: Manages only company-related operations</w:t>
+      </w:r>
+    </w:p>
+    <w:p>
+      <w:pPr>
+        <w:ind w:left="720"/>
+      </w:pPr>
+      <w:r>
+        <w:t xml:space="preserve">   - Each service class has a single area of responsibility</w:t>
+      </w:r>
+    </w:p>
+    <w:p>
+      <w:pPr>
+        <w:ind w:left="720"/>
+      </w:pPr>
+    </w:p>
+    <w:p>
+      <w:pPr>
+        <w:ind w:left="720"/>
+        <w:rPr>
+          <w:b/>
+          <w:bCs/>
+          <w:sz w:val="32"/>
+          <w:szCs w:val="32"/>
+        </w:rPr>
+      </w:pPr>
+      <w:r>
+        <w:lastRenderedPageBreak/>
+        <w:t xml:space="preserve"> </w:t>
+      </w:r>
+      <w:r>
+        <w:rPr>
+          <w:b/>
+          <w:bCs/>
+          <w:sz w:val="32"/>
+          <w:szCs w:val="32"/>
+        </w:rPr>
+        <w:t>Open/Closed Principle (OCP)</w:t>
+      </w:r>
+    </w:p>
+    <w:p>
+      <w:pPr>
+        <w:ind w:left="720"/>
+      </w:pPr>
+      <w:r>
+        <w:t>"Software entities should be open for extension but closed for modification."</w:t>
+      </w:r>
+    </w:p>
+    <w:p>
+      <w:pPr>
+        <w:ind w:left="720"/>
+      </w:pPr>
+    </w:p>
+    <w:p>
+      <w:pPr>
+        <w:ind w:left="720"/>
+        <w:rPr>
+          <w:b/>
+          <w:bCs/>
+          <w:sz w:val="24"/>
+          <w:szCs w:val="24"/>
+        </w:rPr>
+      </w:pPr>
+      <w:r>
+        <w:t xml:space="preserve"> </w:t>
+      </w:r>
+      <w:r>
+        <w:rPr>
+          <w:b/>
+          <w:bCs/>
+          <w:sz w:val="24"/>
+          <w:szCs w:val="24"/>
+        </w:rPr>
+        <w:t>Implementation Examples:</w:t>
+      </w:r>
+      <w:r>
+        <w:rPr>
+          <w:b/>
+          <w:bCs/>
+          <w:sz w:val="24"/>
+          <w:szCs w:val="24"/>
+        </w:rPr>
+        <w:br/>
+      </w:r>
+    </w:p>
+    <w:p>
+      <w:pPr>
+        <w:ind w:left="720"/>
+        <w:rPr>
+          <w:b/>
+          <w:bCs/>
+          <w:sz w:val="24"/>
+          <w:szCs w:val="24"/>
+        </w:rPr>
+      </w:pPr>
+      <w:r>
+        <w:rPr>
+          <w:b/>
+          <w:bCs/>
+          <w:sz w:val="24"/>
+          <w:szCs w:val="24"/>
+        </w:rPr>
+        <w:t>1. User Roles System</w:t>
+      </w:r>
+    </w:p>
+    <w:p>
+      <w:pPr>
+        <w:ind w:left="720"/>
+      </w:pPr>
+      <w:r>
+        <w:rPr>
+          <w:noProof/>
+        </w:rPr>
+        <w:drawing>
+          <wp:inline distT="0" distB="0" distL="0" distR="0" wp14:anchorId="0925C3C6" wp14:editId="0677E221">
+            <wp:extent cx="5943600" cy="4459605"/>
+            <wp:effectExtent l="0" t="0" r="0" b="0"/>
+            <wp:docPr id="2046447138" name="Picture 1" descr="A screenshot of a computer program&#10;&#10;Description automatically generated"/>
+            <wp:cNvGraphicFramePr>
+              <a:graphicFrameLocks xmlns:a="http://schemas.openxmlformats.org/drawingml/2006/main" noChangeAspect="1"/>
+            </wp:cNvGraphicFramePr>
+            <a:graphic xmlns:a="http://schemas.openxmlformats.org/drawingml/2006/main">
+              <a:graphicData uri="http://schemas.openxmlformats.org/drawingml/2006/picture">
+                <pic:pic xmlns:pic="http://schemas.openxmlformats.org/drawingml/2006/picture">
+                  <pic:nvPicPr>
+                    <pic:cNvPr id="2046447138" name="Picture 1" descr="A screenshot of a computer program&#10;&#10;Description automatically generated"/>
+                    <pic:cNvPicPr/>
+                  </pic:nvPicPr>
+                  <pic:blipFill>
+                    <a:blip r:embed="rId13"/>
+                    <a:stretch>
+                      <a:fillRect/>
+                    </a:stretch>
+                  </pic:blipFill>
+                  <pic:spPr>
+                    <a:xfrm>
+                      <a:off x="0" y="0"/>
+                      <a:ext cx="5943600" cy="4459605"/>
+                    </a:xfrm>
+                    <a:prstGeom prst="rect">
+                      <a:avLst/>
+                    </a:prstGeom>
+                  </pic:spPr>
+                </pic:pic>
+              </a:graphicData>
+            </a:graphic>
+          </wp:inline>
+        </w:drawing>
+      </w:r>
+      <w:r>
+        <w:br/>
+      </w:r>
+      <w:r>
+        <w:rPr>
+          <w:i/>
+          <w:iCs/>
+        </w:rPr>
+        <w:t xml:space="preserve">// New roles can be added </w:t>
+      </w:r>
+      <w:r>
+        <w:rPr>
+          <w:i/>
+          <w:iCs/>
+        </w:rPr>
+        <w:t>without modifying existing code</w:t>
+      </w:r>
+    </w:p>
+    <w:p>
+      <w:pPr>
+        <w:ind w:left="720"/>
+        <w:rPr>
+          <w:b/>
+          <w:bCs/>
+          <w:sz w:val="24"/>
+          <w:szCs w:val="24"/>
+        </w:rPr>
+      </w:pPr>
+      <w:r>
+        <w:rPr>
+          <w:b/>
+          <w:bCs/>
+          <w:sz w:val="24"/>
+          <w:szCs w:val="24"/>
+        </w:rPr>
+        <w:t>2. Interface-based Design</w:t>
+      </w:r>
+    </w:p>
+    <w:p>
+      <w:pPr>
+        <w:ind w:left="720"/>
+      </w:pPr>
+      <w:r>
+        <w:rPr>
+          <w:noProof/>
+        </w:rPr>
+        <w:lastRenderedPageBreak/>
+        <w:drawing>
+          <wp:inline distT="0" distB="0" distL="0" distR="0" wp14:anchorId="0CA5B402" wp14:editId="3B8100F5">
+            <wp:extent cx="5943600" cy="3315335"/>
+            <wp:effectExtent l="0" t="0" r="0" b="0"/>
+            <wp:docPr id="1078654686" name="Picture 1" descr="A screen shot of a computer program&#10;&#10;Description automatically generated"/>
+            <wp:cNvGraphicFramePr>
+              <a:graphicFrameLocks xmlns:a="http://schemas.openxmlformats.org/drawingml/2006/main" noChangeAspect="1"/>
+            </wp:cNvGraphicFramePr>
+            <a:graphic xmlns:a="http://schemas.openxmlformats.org/drawingml/2006/main">
+              <a:graphicData uri="http://schemas.openxmlformats.org/drawingml/2006/picture">
+                <pic:pic xmlns:pic="http://schemas.openxmlformats.org/drawingml/2006/picture">
+                  <pic:nvPicPr>
+                    <pic:cNvPr id="1078654686" name="Picture 1" descr="A screen shot of a computer program&#10;&#10;Description automatically generated"/>
+                    <pic:cNvPicPr/>
+                  </pic:nvPicPr>
+                  <pic:blipFill>
+                    <a:blip r:embed="rId14"/>
+                    <a:stretch>
+                      <a:fillRect/>
+                    </a:stretch>
+                  </pic:blipFill>
+                  <pic:spPr>
+                    <a:xfrm>
+                      <a:off x="0" y="0"/>
+                      <a:ext cx="5943600" cy="3315335"/>
+                    </a:xfrm>
+                    <a:prstGeom prst="rect">
+                      <a:avLst/>
+                    </a:prstGeom>
+                  </pic:spPr>
+                </pic:pic>
+              </a:graphicData>
+            </a:graphic>
+          </wp:inline>
+        </w:drawing>
+      </w:r>
+    </w:p>
+    <w:p>
+      <w:pPr>
+        <w:ind w:left="720"/>
+        <w:rPr>
+          <w:i/>
+          <w:iCs/>
+        </w:rPr>
+      </w:pPr>
+      <w:r>
+        <w:rPr>
+          <w:i/>
+          <w:iCs/>
+        </w:rPr>
+        <w:t>// New methods can be added in implementation without changing existing code</w:t>
+      </w:r>
+    </w:p>
+    <w:p>
+      <w:pPr>
+        <w:ind w:left="720"/>
+        <w:rPr>
+          <w:b/>
+          <w:bCs/>
+          <w:sz w:val="32"/>
+          <w:szCs w:val="32"/>
+        </w:rPr>
+      </w:pPr>
+      <w:r>
+        <w:rPr>
+          <w:b/>
+          <w:bCs/>
+          <w:sz w:val="32"/>
+          <w:szCs w:val="32"/>
+        </w:rPr>
+        <w:t>Liskov Substitution Principle (LSP)</w:t>
+      </w:r>
+    </w:p>
+    <w:p>
+      <w:pPr>
+        <w:ind w:left="720"/>
+      </w:pPr>
+      <w:r>
+        <w:t>"Derived classes must be substitutable for their base classes."</w:t>
+      </w:r>
+    </w:p>
+    <w:p>
+      <w:pPr>
+        <w:ind w:left="720"/>
+      </w:pPr>
+    </w:p>
+    <w:p>
+      <w:pPr>
+        <w:ind w:left="720"/>
+        <w:rPr>
+          <w:b/>
+          <w:bCs/>
+          <w:sz w:val="24"/>
+          <w:szCs w:val="24"/>
+        </w:rPr>
+      </w:pPr>
+      <w:r>
+        <w:rPr>
+          <w:b/>
+          <w:bCs/>
+          <w:sz w:val="24"/>
+          <w:szCs w:val="24"/>
+        </w:rPr>
+        <w:t xml:space="preserve"> Implementation Examples:</w:t>
+      </w:r>
+      <w:r>
+        <w:rPr>
+          <w:b/>
+          <w:bCs/>
+          <w:sz w:val="24"/>
+          <w:szCs w:val="24"/>
+        </w:rPr>
+        <w:br/>
+      </w:r>
+    </w:p>
+    <w:p>
+      <w:pPr>
+        <w:ind w:left="720"/>
+        <w:rPr>
+          <w:b/>
+          <w:bCs/>
+          <w:sz w:val="24"/>
+          <w:szCs w:val="24"/>
+        </w:rPr>
+      </w:pPr>
+      <w:r>
+        <w:rPr>
+          <w:b/>
+          <w:bCs/>
+          <w:sz w:val="24"/>
+          <w:szCs w:val="24"/>
+        </w:rPr>
+        <w:t>1. User Class Hierarchy</w:t>
+      </w:r>
+    </w:p>
+    <w:p>
+      <w:pPr>
+        <w:ind w:left="720"/>
+      </w:pPr>
+      <w:r>
+        <w:rPr>
+          <w:noProof/>
+        </w:rPr>
+        <w:drawing>
+          <wp:inline distT="0" distB="0" distL="0" distR="0" wp14:anchorId="539CABC5" wp14:editId="06524DE3">
+            <wp:extent cx="5943600" cy="1958975"/>
+            <wp:effectExtent l="0" t="0" r="0" b="3175"/>
+            <wp:docPr id="749720362" name="Picture 1" descr="A computer screen with colorful text&#10;&#10;Description automatically generated"/>
+            <wp:cNvGraphicFramePr>
+              <a:graphicFrameLocks xmlns:a="http://schemas.openxmlformats.org/drawingml/2006/main" noChangeAspect="1"/>
+            </wp:cNvGraphicFramePr>
+            <a:graphic xmlns:a="http://schemas.openxmlformats.org/drawingml/2006/main">
+              <a:graphicData uri="http://schemas.openxmlformats.org/drawingml/2006/picture">
+                <pic:pic xmlns:pic="http://schemas.openxmlformats.org/drawingml/2006/picture">
+                  <pic:nvPicPr>
+                    <pic:cNvPr id="749720362" name="Picture 1" descr="A computer screen with colorful text&#10;&#10;Description automatically generated"/>
+                    <pic:cNvPicPr/>
+                  </pic:nvPicPr>
+                  <pic:blipFill>
+                    <a:blip r:embed="rId15"/>
+                    <a:stretch>
+                      <a:fillRect/>
+                    </a:stretch>
+                  </pic:blipFill>
+                  <pic:spPr>
+                    <a:xfrm>
+                      <a:off x="0" y="0"/>
+                      <a:ext cx="5943600" cy="1958975"/>
+                    </a:xfrm>
+                    <a:prstGeom prst="rect">
+                      <a:avLst/>
+                    </a:prstGeom>
+                  </pic:spPr>
+                </pic:pic>
+              </a:graphicData>
+            </a:graphic>
+          </wp:inline>
+        </w:drawing>
+      </w:r>
+      <w:r>
+        <w:br/>
+      </w:r>
+      <w:r>
+        <w:rPr>
+          <w:i/>
+          <w:iCs/>
+        </w:rPr>
+        <w:t>// Base user functionality</w:t>
+      </w:r>
+    </w:p>
+    <w:p>
+      <w:pPr>
+        <w:ind w:left="720"/>
+      </w:pPr>
+      <w:r>
+        <w:rPr>
+          <w:noProof/>
+        </w:rPr>
+        <w:lastRenderedPageBreak/>
+        <w:drawing>
+          <wp:inline distT="0" distB="0" distL="0" distR="0" wp14:anchorId="1C1E2527" wp14:editId="509E729C">
+            <wp:extent cx="5943600" cy="2559050"/>
+            <wp:effectExtent l="0" t="0" r="0" b="0"/>
+            <wp:docPr id="1052985150" name="Picture 1" descr="A screen shot of a computer program&#10;&#10;Description automatically generated"/>
+            <wp:cNvGraphicFramePr>
+              <a:graphicFrameLocks xmlns:a="http://schemas.openxmlformats.org/drawingml/2006/main" noChangeAspect="1"/>
+            </wp:cNvGraphicFramePr>
+            <a:graphic xmlns:a="http://schemas.openxmlformats.org/drawingml/2006/main">
+              <a:graphicData uri="http://schemas.openxmlformats.org/drawingml/2006/picture">
+                <pic:pic xmlns:pic="http://schemas.openxmlformats.org/drawingml/2006/picture">
+                  <pic:nvPicPr>
+                    <pic:cNvPr id="1052985150" name="Picture 1" descr="A screen shot of a computer program&#10;&#10;Description automatically generated"/>
+                    <pic:cNvPicPr/>
+                  </pic:nvPicPr>
+                  <pic:blipFill>
+                    <a:blip r:embed="rId16"/>
+                    <a:stretch>
+                      <a:fillRect/>
+                    </a:stretch>
+                  </pic:blipFill>
+                  <pic:spPr>
+                    <a:xfrm>
+                      <a:off x="0" y="0"/>
+                      <a:ext cx="5943600" cy="2559050"/>
+                    </a:xfrm>
+                    <a:prstGeom prst="rect">
+                      <a:avLst/>
+                    </a:prstGeom>
+                  </pic:spPr>
+                </pic:pic>
+              </a:graphicData>
+            </a:graphic>
+          </wp:inline>
+        </w:drawing>
+      </w:r>
+    </w:p>
+    <w:p>
+      <w:pPr>
+        <w:ind w:left="720"/>
+        <w:rPr>
+          <w:i/>
+          <w:iCs/>
+        </w:rPr>
+      </w:pPr>
+      <w:r>
+        <w:rPr>
+          <w:i/>
+          <w:iCs/>
+        </w:rPr>
+        <w:t>// Extends base user without breaking behavior</w:t>
+      </w:r>
+      <w:r>
+        <w:rPr>
+          <w:i/>
+          <w:iCs/>
+        </w:rPr>
+        <w:br/>
+      </w:r>
+    </w:p>
+    <w:p>
+      <w:pPr>
+        <w:ind w:left="720"/>
+        <w:rPr>
+          <w:b/>
+          <w:bCs/>
+          <w:sz w:val="32"/>
+          <w:szCs w:val="32"/>
+        </w:rPr>
+      </w:pPr>
+      <w:r>
+        <w:rPr>
+          <w:b/>
+          <w:bCs/>
+          <w:sz w:val="32"/>
+          <w:szCs w:val="32"/>
+        </w:rPr>
+        <w:t>Interface Segregation Principle (ISP)</w:t>
+      </w:r>
+    </w:p>
+    <w:p>
+      <w:pPr>
+        <w:ind w:left="720"/>
+      </w:pPr>
+      <w:r>
+        <w:t>"Clients should not be forced to depend on interfaces they do not use."</w:t>
+      </w:r>
+    </w:p>
+    <w:p>
+      <w:pPr>
+        <w:ind w:left="720"/>
+      </w:pPr>
+    </w:p>
+    <w:p>
+      <w:pPr>
+        <w:ind w:left="720"/>
+        <w:rPr>
+          <w:b/>
+          <w:bCs/>
+          <w:sz w:val="24"/>
+          <w:szCs w:val="24"/>
+        </w:rPr>
+      </w:pPr>
+      <w:r>
+        <w:rPr>
+          <w:b/>
+          <w:bCs/>
+          <w:sz w:val="24"/>
+          <w:szCs w:val="24"/>
+        </w:rPr>
+        <w:t>Implementation Examples:</w:t>
+      </w:r>
+    </w:p>
+    <w:p>
+      <w:pPr>
+        <w:ind w:left="720"/>
+        <w:rPr>
+          <w:b/>
+          <w:bCs/>
+          <w:sz w:val="24"/>
+          <w:szCs w:val="24"/>
+        </w:rPr>
+      </w:pPr>
+      <w:r>
+        <w:rPr>
+          <w:b/>
+          <w:bCs/>
+          <w:sz w:val="24"/>
+          <w:szCs w:val="24"/>
+        </w:rPr>
+        <w:t>1. Database Interfaces</w:t>
+      </w:r>
+    </w:p>
+    <w:p>
+      <w:pPr>
+        <w:ind w:left="720"/>
+      </w:pPr>
+      <w:r>
+        <w:rPr>
+          <w:noProof/>
+        </w:rPr>
+        <w:drawing>
+          <wp:inline distT="0" distB="0" distL="0" distR="0" wp14:anchorId="79B4D9A4" wp14:editId="6DB84C59">
+            <wp:extent cx="5943600" cy="1933575"/>
+            <wp:effectExtent l="0" t="0" r="0" b="9525"/>
+            <wp:docPr id="1298694908" name="Picture 1" descr="A screen shot of a computer&#10;&#10;Description automatically generated"/>
+            <wp:cNvGraphicFramePr>
+              <a:graphicFrameLocks xmlns:a="http://schemas.openxmlformats.org/drawingml/2006/main" noChangeAspect="1"/>
+            </wp:cNvGraphicFramePr>
+            <a:graphic xmlns:a="http://schemas.openxmlformats.org/drawingml/2006/main">
+              <a:graphicData uri="http://schemas.openxmlformats.org/drawingml/2006/picture">
+                <pic:pic xmlns:pic="http://schemas.openxmlformats.org/drawingml/2006/picture">
+                  <pic:nvPicPr>
+                    <pic:cNvPr id="1298694908" name="Picture 1" descr="A screen shot of a computer&#10;&#10;Description automatically generated"/>
+                    <pic:cNvPicPr/>
+                  </pic:nvPicPr>
+                  <pic:blipFill rotWithShape="1">
+                    <a:blip r:embed="rId17"/>
+                    <a:srcRect b="35144"/>
+                    <a:stretch/>
+                  </pic:blipFill>
+                  <pic:spPr bwMode="auto">
+                    <a:xfrm>
+                      <a:off x="0" y="0"/>
+                      <a:ext cx="5943600" cy="1933575"/>
+                    </a:xfrm>
+                    <a:prstGeom prst="rect">
+                      <a:avLst/>
+                    </a:prstGeom>
+                    <a:ln>
+                      <a:noFill/>
+                    </a:ln>
+                    <a:extLst>
+                      <a:ext uri="{53640926-AAD7-44D8-BBD7-CCE9431645EC}">
+                        <a14:shadowObscured xmlns:a14="http://schemas.microsoft.com/office/drawing/2010/main"/>
+                      </a:ext>
+                    </a:extLst>
+                  </pic:spPr>
+                </pic:pic>
+              </a:graphicData>
+            </a:graphic>
+          </wp:inline>
+        </w:drawing>
+      </w:r>
+      <w:r>
+        <w:br/>
+      </w:r>
+      <w:r>
+        <w:rPr>
+          <w:i/>
+          <w:iCs/>
+        </w:rPr>
+        <w:t>// Only reservations-specific methods</w:t>
+      </w:r>
+    </w:p>
+    <w:p>
+      <w:pPr>
+        <w:ind w:left="720"/>
+      </w:pPr>
+    </w:p>
+    <w:p>
+      <w:pPr>
+        <w:ind w:left="720"/>
+      </w:pPr>
+      <w:r>
+        <w:rPr>
+          <w:noProof/>
+        </w:rPr>
+        <w:lastRenderedPageBreak/>
+        <w:drawing>
+          <wp:inline distT="0" distB="0" distL="0" distR="0" wp14:anchorId="11DDD894" wp14:editId="512682C1">
+            <wp:extent cx="5943600" cy="1556385"/>
+            <wp:effectExtent l="0" t="0" r="0" b="5715"/>
+            <wp:docPr id="1797355240" name="Picture 1" descr="A screen shot of a computer program&#10;&#10;Description automatically generated"/>
+            <wp:cNvGraphicFramePr>
+              <a:graphicFrameLocks xmlns:a="http://schemas.openxmlformats.org/drawingml/2006/main" noChangeAspect="1"/>
+            </wp:cNvGraphicFramePr>
+            <a:graphic xmlns:a="http://schemas.openxmlformats.org/drawingml/2006/main">
+              <a:graphicData uri="http://schemas.openxmlformats.org/drawingml/2006/picture">
+                <pic:pic xmlns:pic="http://schemas.openxmlformats.org/drawingml/2006/picture">
+                  <pic:nvPicPr>
+                    <pic:cNvPr id="1797355240" name="Picture 1" descr="A screen shot of a computer program&#10;&#10;Description automatically generated"/>
+                    <pic:cNvPicPr/>
+                  </pic:nvPicPr>
+                  <pic:blipFill>
+                    <a:blip r:embed="rId18"/>
+                    <a:stretch>
+                      <a:fillRect/>
+                    </a:stretch>
+                  </pic:blipFill>
+                  <pic:spPr>
+                    <a:xfrm>
+                      <a:off x="0" y="0"/>
+                      <a:ext cx="5943600" cy="1556385"/>
+                    </a:xfrm>
+                    <a:prstGeom prst="rect">
+                      <a:avLst/>
+                    </a:prstGeom>
+                  </pic:spPr>
+                </pic:pic>
+              </a:graphicData>
+            </a:graphic>
+          </wp:inline>
+        </w:drawing>
+      </w:r>
+      <w:r>
+        <w:br/>
+      </w:r>
+      <w:r>
+        <w:rPr>
+          <w:i/>
+          <w:iCs/>
+        </w:rPr>
+        <w:t>// Only user-specific methods</w:t>
+      </w:r>
+    </w:p>
+    <w:p>
+      <w:pPr>
+        <w:ind w:left="720"/>
+        <w:rPr>
+          <w:b/>
+          <w:bCs/>
+          <w:sz w:val="24"/>
+          <w:szCs w:val="24"/>
+        </w:rPr>
+      </w:pPr>
+      <w:r>
+        <w:rPr>
+          <w:b/>
+          <w:bCs/>
+          <w:sz w:val="24"/>
+          <w:szCs w:val="24"/>
+        </w:rPr>
+        <w:t>2. Service Interfaces</w:t>
+      </w:r>
+    </w:p>
+    <w:p>
+      <w:pPr>
+        <w:ind w:left="720"/>
+      </w:pPr>
+      <w:r>
+        <w:rPr>
+          <w:noProof/>
+        </w:rPr>
+        <w:drawing>
+          <wp:inline distT="0" distB="0" distL="0" distR="0" wp14:anchorId="41BEC192" wp14:editId="5664022A">
+            <wp:extent cx="5943600" cy="2164080"/>
+            <wp:effectExtent l="0" t="0" r="0" b="7620"/>
+            <wp:docPr id="2144161037" name="Picture 1" descr="A screen shot of a computer program&#10;&#10;Description automatically generated"/>
+            <wp:cNvGraphicFramePr>
+              <a:graphicFrameLocks xmlns:a="http://schemas.openxmlformats.org/drawingml/2006/main" noChangeAspect="1"/>
+            </wp:cNvGraphicFramePr>
+            <a:graphic xmlns:a="http://schemas.openxmlformats.org/drawingml/2006/main">
+              <a:graphicData uri="http://schemas.openxmlformats.org/drawingml/2006/picture">
+                <pic:pic xmlns:pic="http://schemas.openxmlformats.org/drawingml/2006/picture">
+                  <pic:nvPicPr>
+                    <pic:cNvPr id="1078654686" name="Picture 1" descr="A screen shot of a computer program&#10;&#10;Description automatically generated"/>
+                    <pic:cNvPicPr/>
+                  </pic:nvPicPr>
+                  <pic:blipFill rotWithShape="1">
+                    <a:blip r:embed="rId14"/>
+                    <a:srcRect b="34725"/>
+                    <a:stretch/>
+                  </pic:blipFill>
+                  <pic:spPr bwMode="auto">
+                    <a:xfrm>
+                      <a:off x="0" y="0"/>
+                      <a:ext cx="5943600" cy="2164080"/>
+                    </a:xfrm>
+                    <a:prstGeom prst="rect">
+                      <a:avLst/>
+                    </a:prstGeom>
+                    <a:ln>
+                      <a:noFill/>
+                    </a:ln>
+                    <a:extLst>
+                      <a:ext uri="{53640926-AAD7-44D8-BBD7-CCE9431645EC}">
+                        <a14:shadowObscured xmlns:a14="http://schemas.microsoft.com/office/drawing/2010/main"/>
+                      </a:ext>
+                    </a:extLst>
+                  </pic:spPr>
+                </pic:pic>
+              </a:graphicData>
+            </a:graphic>
+          </wp:inline>
+        </w:drawing>
+      </w:r>
+      <w:r>
+        <w:br/>
+      </w:r>
+      <w:r>
+        <w:rPr>
+          <w:i/>
+          <w:iCs/>
+        </w:rPr>
+        <w:t>// Only reservation-related operations</w:t>
+      </w:r>
+    </w:p>
+    <w:p>
+      <w:pPr>
+        <w:ind w:left="720"/>
+      </w:pPr>
+      <w:r>
+        <w:rPr>
+          <w:b/>
+          <w:bCs/>
+          <w:sz w:val="32"/>
+          <w:szCs w:val="32"/>
+        </w:rPr>
+        <w:t>Dependency Inversion Principle (DIP)</w:t>
+      </w:r>
+    </w:p>
+    <w:p>
+      <w:pPr>
+        <w:ind w:left="720"/>
+      </w:pPr>
+      <w:r>
+        <w:t>"High-level modules should not depend on low-level modules. Both should depend on abstractions."</w:t>
+      </w:r>
+    </w:p>
+    <w:p>
+      <w:pPr>
+        <w:ind w:left="720"/>
+      </w:pPr>
+    </w:p>
+    <w:p>
+      <w:pPr>
+        <w:ind w:left="720"/>
+        <w:rPr>
+          <w:b/>
+          <w:bCs/>
+          <w:sz w:val="24"/>
+          <w:szCs w:val="24"/>
+        </w:rPr>
+      </w:pPr>
+      <w:r>
+        <w:rPr>
+          <w:b/>
+          <w:bCs/>
+          <w:sz w:val="24"/>
+          <w:szCs w:val="24"/>
+        </w:rPr>
+        <w:t>Implementation Examples:</w:t>
+      </w:r>
+    </w:p>
+    <w:p>
+      <w:pPr>
+        <w:ind w:left="720"/>
+        <w:rPr>
+          <w:b/>
+          <w:bCs/>
+          <w:sz w:val="24"/>
+          <w:szCs w:val="24"/>
+        </w:rPr>
+      </w:pPr>
+    </w:p>
+    <w:p>
+      <w:pPr>
+        <w:pStyle w:val="ListParagraph"/>
         <w:numPr>
           <w:ilvl w:val="1"/>
-          <w:numId w:val="15"/>
+          <w:numId w:val="13"/>
         </w:numPr>
-      </w:pPr>
-      <w:r>
-        <w:t>The manager can add a new reservation with customer details, date, time, and table information.</w:t>
-      </w:r>
-    </w:p>
-    <w:p>
-      <w:pPr>
-        <w:numPr>
-          <w:ilvl w:val="1"/>
-          <w:numId w:val="15"/>
-        </w:numPr>
-      </w:pPr>
-      <w:r>
-        <w:t>The manager can update existing reservations with any changes to the booking.</w:t>
-      </w:r>
-    </w:p>
-    <w:p>
-      <w:pPr>
-        <w:numPr>
-          <w:ilvl w:val="1"/>
-          <w:numId w:val="15"/>
-        </w:numPr>
-      </w:pPr>
-      <w:r>
-        <w:t>The manager can delete a reservation if it is canceled.</w:t>
-      </w:r>
-    </w:p>
-    <w:p>
-      <w:pPr>
-        <w:rPr>
-          <w:b/>
-          <w:bCs/>
-        </w:rPr>
-      </w:pPr>
-      <w:r>
-        <w:rPr>
-          <w:b/>
-          <w:bCs/>
-        </w:rPr>
-        <w:t>User Story 2: As a User, I want to register and log in so that I can securely access my account.</w:t>
-      </w:r>
-    </w:p>
-    <w:p>
-      <w:pPr>
-        <w:numPr>
-          <w:ilvl w:val="0"/>
-          <w:numId w:val="16"/>
-        </w:numPr>
-      </w:pPr>
-      <w:r>
-        <w:rPr>
-          <w:b/>
-          <w:bCs/>
-        </w:rPr>
-        <w:t>Acceptance Criteria</w:t>
-      </w:r>
-      <w:r>
-        <w:t>:</w:t>
-      </w:r>
-    </w:p>
-    <w:p>
-      <w:pPr>
-        <w:numPr>
-          <w:ilvl w:val="1"/>
-          <w:numId w:val="16"/>
-        </w:numPr>
-      </w:pPr>
-      <w:r>
-        <w:t>Users can register by providing required details such as name, email, and password.</w:t>
-      </w:r>
-    </w:p>
-    <w:p>
-      <w:pPr>
-        <w:numPr>
-          <w:ilvl w:val="1"/>
-          <w:numId w:val="16"/>
-        </w:numPr>
-      </w:pPr>
-      <w:r>
-        <w:t>Passwords are hashed and stored securely.</w:t>
-      </w:r>
-    </w:p>
-    <w:p>
-      <w:pPr>
-        <w:numPr>
-          <w:ilvl w:val="1"/>
-          <w:numId w:val="16"/>
-        </w:numPr>
-      </w:pPr>
-      <w:r>
-        <w:t>Users can log in and log out of their accounts, with validation for correct credentials.</w:t>
-      </w:r>
-    </w:p>
-    <w:p>
-      <w:pPr>
-        <w:rPr>
-          <w:b/>
-          <w:bCs/>
-        </w:rPr>
-      </w:pPr>
-      <w:r>
-        <w:rPr>
-          <w:b/>
-          <w:bCs/>
-        </w:rPr>
-        <w:t>User Story 3: As a Restaurant Manager, I want to manage dining tables so that I can optimize table availability and assignment.</w:t>
-      </w:r>
-    </w:p>
-    <w:p>
-      <w:pPr>
-        <w:numPr>
-          <w:ilvl w:val="0"/>
-          <w:numId w:val="17"/>
-        </w:numPr>
-      </w:pPr>
-      <w:r>
-        <w:rPr>
-          <w:b/>
-          <w:bCs/>
-        </w:rPr>
-        <w:t>Acceptance Criteria</w:t>
-      </w:r>
-      <w:r>
-        <w:t>:</w:t>
-      </w:r>
-    </w:p>
-    <w:p>
-      <w:pPr>
-        <w:numPr>
-          <w:ilvl w:val="1"/>
-          <w:numId w:val="17"/>
-        </w:numPr>
-      </w:pPr>
-      <w:r>
-        <w:t>The manager can add, update, and delete table information in the system.</w:t>
-      </w:r>
-    </w:p>
-    <w:p>
-      <w:pPr>
-        <w:numPr>
-          <w:ilvl w:val="1"/>
-          <w:numId w:val="17"/>
-        </w:numPr>
+        <w:rPr>
+          <w:b/>
+          <w:bCs/>
+          <w:sz w:val="24"/>
+          <w:szCs w:val="24"/>
+        </w:rPr>
+      </w:pPr>
+      <w:r>
+        <w:rPr>
+          <w:b/>
+          <w:bCs/>
+          <w:sz w:val="24"/>
+          <w:szCs w:val="24"/>
+        </w:rPr>
+        <w:t>Service Layer Dependencies</w:t>
+      </w:r>
+    </w:p>
+    <w:p>
+      <w:pPr>
+        <w:rPr>
+          <w:b/>
+          <w:bCs/>
+          <w:sz w:val="24"/>
+          <w:szCs w:val="24"/>
+        </w:rPr>
+      </w:pPr>
+    </w:p>
+    <w:p>
+      <w:pPr>
+        <w:ind w:left="720"/>
       </w:pPr>
       <w:r>
         <w:lastRenderedPageBreak/>
-        <w:t>The system keeps track of table capacity to assist in assigning tables based on party size.</w:t>
-      </w:r>
-    </w:p>
-    <w:p>
-      <w:pPr>
-        <w:rPr>
-          <w:b/>
-          <w:bCs/>
-        </w:rPr>
-      </w:pPr>
-      <w:r>
-        <w:rPr>
-          <w:b/>
-          <w:bCs/>
-        </w:rPr>
-        <w:t>User Story 4: As a Restaurant Manager, I want to view all reservations in a dashboard so that I can have an overview of upcoming bookings.</w:t>
-      </w:r>
-    </w:p>
-    <w:p>
-      <w:pPr>
-        <w:numPr>
-          <w:ilvl w:val="0"/>
-          <w:numId w:val="18"/>
-        </w:numPr>
-      </w:pPr>
-      <w:r>
-        <w:rPr>
-          <w:b/>
-          <w:bCs/>
-        </w:rPr>
-        <w:t>Acceptance Criteria</w:t>
-      </w:r>
-      <w:r>
-        <w:t>:</w:t>
-      </w:r>
-    </w:p>
-    <w:p>
-      <w:pPr>
-        <w:numPr>
-          <w:ilvl w:val="1"/>
-          <w:numId w:val="18"/>
-        </w:numPr>
-      </w:pPr>
-      <w:r>
-        <w:t>The manager can view all reservations in a list or calendar view.</w:t>
-      </w:r>
-    </w:p>
-    <w:p>
-      <w:pPr>
-        <w:numPr>
-          <w:ilvl w:val="1"/>
-          <w:numId w:val="18"/>
-        </w:numPr>
-      </w:pPr>
-      <w:r>
-        <w:t>Each reservation displays relevant details like customer name, date, time, and table number.</w:t>
-      </w:r>
-    </w:p>
-    <w:p>
-      <w:pPr>
-        <w:rPr>
-          <w:b/>
-          <w:bCs/>
-        </w:rPr>
-      </w:pPr>
-      <w:r>
-        <w:rPr>
-          <w:b/>
-          <w:bCs/>
-        </w:rPr>
-        <w:t>User Story 5: As a System Administrator, I want to ensure the data integrity and security of user information so that only authorized personnel have access to sensitive data.</w:t>
-      </w:r>
-    </w:p>
-    <w:p>
-      <w:pPr>
-        <w:numPr>
-          <w:ilvl w:val="0"/>
-          <w:numId w:val="19"/>
-        </w:numPr>
-      </w:pPr>
-      <w:r>
-        <w:rPr>
-          <w:b/>
-          <w:bCs/>
-        </w:rPr>
-        <w:t>Acceptance Criteria</w:t>
-      </w:r>
-      <w:r>
-        <w:t>:</w:t>
-      </w:r>
-    </w:p>
-    <w:p>
-      <w:pPr>
-        <w:numPr>
-          <w:ilvl w:val="1"/>
-          <w:numId w:val="19"/>
-        </w:numPr>
-      </w:pPr>
-      <w:r>
-        <w:t>Data such as user passwords and personal information are securely stored and encrypted.</w:t>
-      </w:r>
-    </w:p>
-    <w:p>
-      <w:pPr>
-        <w:numPr>
-          <w:ilvl w:val="1"/>
-          <w:numId w:val="19"/>
-        </w:numPr>
-      </w:pPr>
-      <w:r>
-        <w:t>User roles and permissions are enforced to prevent unauthorized access to manager-only features.</w:t>
-      </w:r>
-    </w:p>
-    <w:p>
-      <w:r>
-        <w:pict w14:anchorId="4B7DD6A0">
-          <v:rect id="_x0000_i1031" style="width:0;height:1.5pt" o:hralign="center" o:hrstd="t" o:hr="t" fillcolor="#a0a0a0" stroked="f"/>
-        </w:pict>
-      </w:r>
-    </w:p>
-    <w:p>
-      <w:pPr>
-        <w:rPr>
-          <w:b/>
-          <w:bCs/>
-        </w:rPr>
-      </w:pPr>
-      <w:r>
-        <w:rPr>
-          <w:b/>
-          <w:bCs/>
-        </w:rPr>
-        <w:t>Integration of User Stories in the Design</w:t>
-      </w:r>
-    </w:p>
-    <w:p>
-      <w:r>
-        <w:t>The application architecture and design decisions were made with these user stories in mind:</w:t>
-      </w:r>
-    </w:p>
-    <w:p>
-      <w:pPr>
-        <w:numPr>
-          <w:ilvl w:val="0"/>
-          <w:numId w:val="20"/>
-        </w:numPr>
-      </w:pPr>
-      <w:r>
-        <w:rPr>
-          <w:b/>
-          <w:bCs/>
-        </w:rPr>
-        <w:t>User Management</w:t>
-      </w:r>
-      <w:r>
-        <w:t xml:space="preserve"> is addressed through secure handling of user registration and login (User Story 2).</w:t>
-      </w:r>
-    </w:p>
-    <w:p>
-      <w:pPr>
-        <w:numPr>
-          <w:ilvl w:val="0"/>
-          <w:numId w:val="20"/>
-        </w:numPr>
-      </w:pPr>
-      <w:r>
-        <w:rPr>
-          <w:b/>
-          <w:bCs/>
-        </w:rPr>
-        <w:t>Reservation Management</w:t>
-      </w:r>
-      <w:r>
-        <w:t xml:space="preserve"> functionality is available in the application, allowing managers to create, update, and delete reservations (User Story 1).</w:t>
-      </w:r>
-    </w:p>
-    <w:p>
-      <w:pPr>
-        <w:numPr>
-          <w:ilvl w:val="0"/>
-          <w:numId w:val="20"/>
-        </w:numPr>
-      </w:pPr>
-      <w:r>
-        <w:rPr>
-          <w:b/>
-          <w:bCs/>
-        </w:rPr>
-        <w:t>Dining Table Management</w:t>
-      </w:r>
-      <w:r>
-        <w:t xml:space="preserve"> was implemented to let managers add or modify tables, making it easier to manage seating capacity (User Story 3).</w:t>
-      </w:r>
-    </w:p>
-    <w:p>
-      <w:pPr>
-        <w:numPr>
-          <w:ilvl w:val="0"/>
-          <w:numId w:val="20"/>
-        </w:numPr>
-      </w:pPr>
-      <w:r>
-        <w:rPr>
-          <w:b/>
-          <w:bCs/>
-        </w:rPr>
-        <w:t>Dashboard Overview</w:t>
-      </w:r>
-      <w:r>
-        <w:t xml:space="preserve"> allows managers to get a quick view of all reservations, aligning with the need to manage reservations efficiently (User Story 4).</w:t>
-      </w:r>
-    </w:p>
-    <w:p>
-      <w:pPr>
-        <w:numPr>
-          <w:ilvl w:val="0"/>
-          <w:numId w:val="20"/>
-        </w:numPr>
-      </w:pPr>
-      <w:r>
-        <w:rPr>
-          <w:b/>
-          <w:bCs/>
-        </w:rPr>
-        <w:t>Security and Authorization</w:t>
-      </w:r>
-      <w:r>
-        <w:t xml:space="preserve"> were prioritized by implementing secure password handling and defining user roles (User Story 5).</w:t>
-      </w:r>
-    </w:p>
-    <w:p>
-      <w:r>
-        <w:t>This structure ensures that the application meets user requirements while maintaining a clean separation of responsibilities across layers. The design choices and technologies were chosen to support these user stories effectively, ensuring a robust and user-friendly system.</w:t>
+        <w:drawing>
+          <wp:inline distT="0" distB="0" distL="0" distR="0" wp14:anchorId="3B9CE842" wp14:editId="56FC1D98">
+            <wp:extent cx="5943600" cy="1397000"/>
+            <wp:effectExtent l="0" t="0" r="0" b="0"/>
+            <wp:docPr id="1444522430" name="Picture 1" descr="A screen shot of a computer program&#10;&#10;Description automatically generated"/>
+            <wp:cNvGraphicFramePr>
+              <a:graphicFrameLocks xmlns:a="http://schemas.openxmlformats.org/drawingml/2006/main" noChangeAspect="1"/>
+            </wp:cNvGraphicFramePr>
+            <a:graphic xmlns:a="http://schemas.openxmlformats.org/drawingml/2006/main">
+              <a:graphicData uri="http://schemas.openxmlformats.org/drawingml/2006/picture">
+                <pic:pic xmlns:pic="http://schemas.openxmlformats.org/drawingml/2006/picture">
+                  <pic:nvPicPr>
+                    <pic:cNvPr id="1444522430" name="Picture 1" descr="A screen shot of a computer program&#10;&#10;Description automatically generated"/>
+                    <pic:cNvPicPr/>
+                  </pic:nvPicPr>
+                  <pic:blipFill>
+                    <a:blip r:embed="rId19"/>
+                    <a:stretch>
+                      <a:fillRect/>
+                    </a:stretch>
+                  </pic:blipFill>
+                  <pic:spPr>
+                    <a:xfrm>
+                      <a:off x="0" y="0"/>
+                      <a:ext cx="5943600" cy="1397000"/>
+                    </a:xfrm>
+                    <a:prstGeom prst="rect">
+                      <a:avLst/>
+                    </a:prstGeom>
+                  </pic:spPr>
+                </pic:pic>
+              </a:graphicData>
+            </a:graphic>
+          </wp:inline>
+        </w:drawing>
+      </w:r>
+      <w:r>
+        <w:br/>
+      </w:r>
+      <w:r>
+        <w:rPr>
+          <w:i/>
+          <w:iCs/>
+        </w:rPr>
+        <w:t>// Depends on interface, not concrete implementation</w:t>
+      </w:r>
+    </w:p>
+    <w:p>
+      <w:pPr>
+        <w:ind w:left="720"/>
+      </w:pPr>
+    </w:p>
+    <w:p>
+      <w:pPr>
+        <w:ind w:left="720"/>
+        <w:rPr>
+          <w:b/>
+          <w:bCs/>
+          <w:sz w:val="24"/>
+          <w:szCs w:val="24"/>
+        </w:rPr>
+      </w:pPr>
+      <w:r>
+        <w:rPr>
+          <w:b/>
+          <w:bCs/>
+          <w:sz w:val="24"/>
+          <w:szCs w:val="24"/>
+        </w:rPr>
+        <w:t>2. Controller Layer Dependencies</w:t>
+      </w:r>
+    </w:p>
+    <w:p>
+      <w:pPr>
+        <w:ind w:left="720"/>
+        <w:rPr>
+          <w:i/>
+          <w:iCs/>
+        </w:rPr>
+      </w:pPr>
+      <w:r>
+        <w:drawing>
+          <wp:inline distT="0" distB="0" distL="0" distR="0" wp14:anchorId="6688E134" wp14:editId="3EEE7C55">
+            <wp:extent cx="5943600" cy="1344930"/>
+            <wp:effectExtent l="0" t="0" r="0" b="7620"/>
+            <wp:docPr id="1753042373" name="Picture 1" descr="A computer screen with text on it&#10;&#10;Description automatically generated"/>
+            <wp:cNvGraphicFramePr>
+              <a:graphicFrameLocks xmlns:a="http://schemas.openxmlformats.org/drawingml/2006/main" noChangeAspect="1"/>
+            </wp:cNvGraphicFramePr>
+            <a:graphic xmlns:a="http://schemas.openxmlformats.org/drawingml/2006/main">
+              <a:graphicData uri="http://schemas.openxmlformats.org/drawingml/2006/picture">
+                <pic:pic xmlns:pic="http://schemas.openxmlformats.org/drawingml/2006/picture">
+                  <pic:nvPicPr>
+                    <pic:cNvPr id="1753042373" name="Picture 1" descr="A computer screen with text on it&#10;&#10;Description automatically generated"/>
+                    <pic:cNvPicPr/>
+                  </pic:nvPicPr>
+                  <pic:blipFill>
+                    <a:blip r:embed="rId20"/>
+                    <a:stretch>
+                      <a:fillRect/>
+                    </a:stretch>
+                  </pic:blipFill>
+                  <pic:spPr>
+                    <a:xfrm>
+                      <a:off x="0" y="0"/>
+                      <a:ext cx="5943600" cy="1344930"/>
+                    </a:xfrm>
+                    <a:prstGeom prst="rect">
+                      <a:avLst/>
+                    </a:prstGeom>
+                  </pic:spPr>
+                </pic:pic>
+              </a:graphicData>
+            </a:graphic>
+          </wp:inline>
+        </w:drawing>
+      </w:r>
+      <w:r>
+        <w:br/>
+      </w:r>
+      <w:r>
+        <w:rPr>
+          <w:i/>
+          <w:iCs/>
+        </w:rPr>
+        <w:t>// Depends on service interface, not implementation</w:t>
+      </w:r>
+    </w:p>
+    <w:p>
+      <w:pPr>
+        <w:ind w:left="720"/>
+      </w:pPr>
+    </w:p>
+    <w:p>
+      <w:pPr>
+        <w:ind w:left="720"/>
+        <w:rPr>
+          <w:b/>
+          <w:bCs/>
+          <w:sz w:val="26"/>
+          <w:szCs w:val="26"/>
+        </w:rPr>
+      </w:pPr>
+      <w:r>
+        <w:rPr>
+          <w:b/>
+          <w:bCs/>
+          <w:sz w:val="26"/>
+          <w:szCs w:val="26"/>
+        </w:rPr>
+        <w:t>Benefits of SOLID Implementation</w:t>
+      </w:r>
+    </w:p>
+    <w:p>
+      <w:pPr>
+        <w:ind w:left="720"/>
+      </w:pPr>
+      <w:r>
+        <w:t xml:space="preserve">1. </w:t>
+      </w:r>
+      <w:r>
+        <w:t>“</w:t>
+      </w:r>
+      <w:r>
+        <w:rPr>
+          <w:b/>
+          <w:bCs/>
+        </w:rPr>
+        <w:t>Maintainability</w:t>
+      </w:r>
+      <w:r>
+        <w:t>”</w:t>
+      </w:r>
+      <w:r>
+        <w:t>: Each class has a clear, single purpose</w:t>
+      </w:r>
+    </w:p>
+    <w:p>
+      <w:pPr>
+        <w:ind w:left="720"/>
+      </w:pPr>
+      <w:r>
+        <w:t xml:space="preserve">2. </w:t>
+      </w:r>
+      <w:r>
+        <w:t>“</w:t>
+      </w:r>
+      <w:r>
+        <w:rPr>
+          <w:b/>
+          <w:bCs/>
+        </w:rPr>
+        <w:t>Flexibility</w:t>
+      </w:r>
+      <w:r>
+        <w:t>”</w:t>
+      </w:r>
+      <w:r>
+        <w:t>: New features can be added without modifying existing code</w:t>
+      </w:r>
+    </w:p>
+    <w:p>
+      <w:pPr>
+        <w:ind w:left="720"/>
+      </w:pPr>
+      <w:r>
+        <w:t xml:space="preserve">3. </w:t>
+      </w:r>
+      <w:r>
+        <w:t>“</w:t>
+      </w:r>
+      <w:r>
+        <w:rPr>
+          <w:b/>
+          <w:bCs/>
+        </w:rPr>
+        <w:t>Testability</w:t>
+      </w:r>
+      <w:r>
+        <w:t>”</w:t>
+      </w:r>
+      <w:r>
+        <w:t>: Classes with single responsibilities are easier to test</w:t>
+      </w:r>
+    </w:p>
+    <w:p>
+      <w:pPr>
+        <w:ind w:left="720"/>
+      </w:pPr>
+      <w:r>
+        <w:t xml:space="preserve">4. </w:t>
+      </w:r>
+      <w:r>
+        <w:t>“</w:t>
+      </w:r>
+      <w:r>
+        <w:rPr>
+          <w:b/>
+          <w:bCs/>
+        </w:rPr>
+        <w:t>Reusability</w:t>
+      </w:r>
+      <w:r>
+        <w:t>”</w:t>
+      </w:r>
+      <w:r>
+        <w:t>: Interface-based design allows for easy component reuse</w:t>
+      </w:r>
+    </w:p>
+    <w:p>
+      <w:pPr>
+        <w:ind w:left="720"/>
+      </w:pPr>
+      <w:r>
+        <w:t xml:space="preserve">5. </w:t>
+      </w:r>
+      <w:r>
+        <w:t>“</w:t>
+      </w:r>
+      <w:r>
+        <w:rPr>
+          <w:b/>
+          <w:bCs/>
+        </w:rPr>
+        <w:t>Scalability</w:t>
+      </w:r>
+      <w:r>
+        <w:t>”</w:t>
+      </w:r>
+      <w:r>
+        <w:t>: System can be extended without major refactoring</w:t>
+      </w:r>
+    </w:p>
+    <w:p>
+      <w:pPr>
+        <w:ind w:left="720"/>
+      </w:pPr>
+    </w:p>
+    <w:p>
+      <w:pPr>
+        <w:ind w:left="720"/>
+      </w:pPr>
+      <w:r>
+        <w:rPr>
+          <w:b/>
+          <w:bCs/>
+          <w:sz w:val="24"/>
+          <w:szCs w:val="24"/>
+        </w:rPr>
+        <w:t>Real Application Examples</w:t>
+      </w:r>
+    </w:p>
+    <w:p>
+      <w:pPr>
+        <w:ind w:left="720"/>
+      </w:pPr>
+      <w:r>
+        <w:t>1. Adding New Features</w:t>
+      </w:r>
+    </w:p>
+    <w:p>
+      <w:pPr>
+        <w:ind w:left="720"/>
+      </w:pPr>
+      <w:r>
+        <w:t xml:space="preserve">   - New reservation types can be added by extending existing interfaces</w:t>
+      </w:r>
+    </w:p>
+    <w:p>
+      <w:pPr>
+        <w:ind w:left="720"/>
+      </w:pPr>
+      <w:r>
+        <w:t xml:space="preserve">   - New user roles can be added without modifying authentication logic</w:t>
+      </w:r>
+    </w:p>
+    <w:p>
+      <w:pPr>
+        <w:ind w:left="720"/>
+      </w:pPr>
+    </w:p>
+    <w:p>
+      <w:pPr>
+        <w:ind w:left="720"/>
+      </w:pPr>
+      <w:r>
+        <w:t>2. Testing</w:t>
+      </w:r>
+    </w:p>
+    <w:p>
+      <w:pPr>
+        <w:ind w:left="720"/>
+      </w:pPr>
+      <w:r>
+        <w:t xml:space="preserve">   - Services can be tested in isolation due to interface-based design</w:t>
+      </w:r>
+    </w:p>
+    <w:p>
+      <w:pPr>
+        <w:ind w:left="720"/>
+      </w:pPr>
+      <w:r>
+        <w:lastRenderedPageBreak/>
+        <w:t xml:space="preserve">   - Mock implementations can be easily substituted for testing</w:t>
+      </w:r>
+    </w:p>
+    <w:p>
+      <w:pPr>
+        <w:ind w:left="720"/>
+      </w:pPr>
+    </w:p>
+    <w:p>
+      <w:pPr>
+        <w:ind w:left="720"/>
+      </w:pPr>
+      <w:r>
+        <w:t>3. Maintenance</w:t>
+      </w:r>
+    </w:p>
+    <w:p>
+      <w:pPr>
+        <w:ind w:left="720"/>
+      </w:pPr>
+      <w:r>
+        <w:t xml:space="preserve">   - Bug fixes in one component don't affect others</w:t>
+      </w:r>
+    </w:p>
+    <w:p>
+      <w:pPr>
+        <w:ind w:left="720"/>
+      </w:pPr>
+      <w:r>
+        <w:t xml:space="preserve">   - New business rules can be added without changing core functionality</w:t>
+      </w:r>
+    </w:p>
+    <w:p>
+      <w:r>
+        <w:br/>
       </w:r>
     </w:p>
     <w:p/>
@@ -4125,7 +5085,7 @@
   <w:abstractNum w:abstractNumId="14" w15:restartNumberingAfterBreak="0">
     <w:nsid w:val="49A456DF"/>
     <w:multiLevelType w:val="multilevel"/>
-    <w:tmpl w:val="D3EA55EA"/>
+    <w:tmpl w:val="465CC86C"/>
     <w:lvl w:ilvl="0">
       <w:start w:val="1"/>
       <w:numFmt w:val="bullet"/>
@@ -4142,20 +5102,16 @@
         <w:sz w:val="20"/>
       </w:rPr>
     </w:lvl>
-    <w:lvl w:ilvl="1" w:tentative="1">
-      <w:start w:val="1"/>
-      <w:numFmt w:val="bullet"/>
-      <w:lvlText w:val="o"/>
-      <w:lvlJc w:val="left"/>
-      <w:pPr>
-        <w:tabs>
-          <w:tab w:val="num" w:pos="1440"/>
-        </w:tabs>
+    <w:lvl w:ilvl="1">
+      <w:start w:val="1"/>
+      <w:numFmt w:val="decimal"/>
+      <w:lvlText w:val="%2."/>
+      <w:lvlJc w:val="left"/>
+      <w:pPr>
         <w:ind w:left="1440" w:hanging="360"/>
       </w:pPr>
       <w:rPr>
-        <w:rFonts w:ascii="Courier New" w:hAnsi="Courier New" w:hint="default"/>
-        <w:sz w:val="20"/>
+        <w:rFonts w:hint="default"/>
       </w:rPr>
     </w:lvl>
     <w:lvl w:ilvl="2" w:tentative="1">

</xml_diff>

<commit_message>
feat: Initialize project with essential configurations and tests
- Added package-lock.json for dependency management.
- Created application-dev.properties for database, JPA, JWT, and mail configurations.
- Implemented unit tests for CompanyDatabaseImpl, DiningTableDatabaseImpl, RefreshTokenDatabaseImpl, StaffDatabaseImpl, and TableConfigurationDatabaseImpl to ensure proper CRUD operations and query functionalities.
- Developed UserRoleTest to validate role-based access control.
- Established CompanyRepositoryTest to verify repository methods for fetching companies based on rating and categories.
</commit_message>
<xml_diff>
--- a/Documents/Architecture constraints and design decisions.docx
+++ b/Documents/Architecture constraints and design decisions.docx
@@ -460,12 +460,49 @@
       </w:r>
     </w:p>
     <w:p>
-      <w:pPr>
-        <w:numPr>
-          <w:ilvl w:val="1"/>
-          <w:numId w:val="3"/>
-        </w:numPr>
-      </w:pPr>
+      <w:r>
+        <w:t>New one:</w:t>
+      </w:r>
+      <w:r>
+        <w:br/>
+      </w:r>
+      <w:r>
+        <w:drawing>
+          <wp:inline distT="0" distB="0" distL="0" distR="0" wp14:anchorId="7C7892C7" wp14:editId="5D8DFFF3">
+            <wp:extent cx="5943600" cy="2696210"/>
+            <wp:effectExtent l="0" t="0" r="0" b="8890"/>
+            <wp:docPr id="1606883067" name="Picture 1" descr="A screenshot of a computer screen&#10;&#10;Description automatically generated"/>
+            <wp:cNvGraphicFramePr>
+              <a:graphicFrameLocks xmlns:a="http://schemas.openxmlformats.org/drawingml/2006/main" noChangeAspect="1"/>
+            </wp:cNvGraphicFramePr>
+            <a:graphic xmlns:a="http://schemas.openxmlformats.org/drawingml/2006/main">
+              <a:graphicData uri="http://schemas.openxmlformats.org/drawingml/2006/picture">
+                <pic:pic xmlns:pic="http://schemas.openxmlformats.org/drawingml/2006/picture">
+                  <pic:nvPicPr>
+                    <pic:cNvPr id="1606883067" name="Picture 1" descr="A screenshot of a computer screen&#10;&#10;Description automatically generated"/>
+                    <pic:cNvPicPr/>
+                  </pic:nvPicPr>
+                  <pic:blipFill>
+                    <a:blip r:embed="rId9"/>
+                    <a:stretch>
+                      <a:fillRect/>
+                    </a:stretch>
+                  </pic:blipFill>
+                  <pic:spPr>
+                    <a:xfrm>
+                      <a:off x="0" y="0"/>
+                      <a:ext cx="5943600" cy="2696210"/>
+                    </a:xfrm>
+                    <a:prstGeom prst="rect">
+                      <a:avLst/>
+                    </a:prstGeom>
+                  </pic:spPr>
+                </pic:pic>
+              </a:graphicData>
+            </a:graphic>
+          </wp:inline>
+        </w:drawing>
+      </w:r>
     </w:p>
     <w:p>
       <w:r>
@@ -516,6 +553,7 @@
           <w:b/>
           <w:bCs/>
         </w:rPr>
+        <w:lastRenderedPageBreak/>
         <w:t>Scalability</w:t>
       </w:r>
       <w:r>
@@ -621,7 +659,6 @@
           <w:b/>
           <w:bCs/>
         </w:rPr>
-        <w:lastRenderedPageBreak/>
         <w:t>Ecosystem and Tools</w:t>
       </w:r>
       <w:r>
@@ -814,7 +851,7 @@
         </w:rPr>
         <w:lastRenderedPageBreak/>
         <w:drawing>
-          <wp:inline distT="0" distB="0" distL="0" distR="0" wp14:anchorId="73AC1C23" wp14:editId="788A93A3">
+          <wp:inline distT="0" distB="0" distL="0" distR="0" wp14:anchorId="73AC1C23" wp14:editId="7E133FB8">
             <wp:extent cx="5935980" cy="2446020"/>
             <wp:effectExtent l="0" t="0" r="7620" b="0"/>
             <wp:docPr id="900163620" name="Picture 3"/>
@@ -831,7 +868,7 @@
                     </pic:cNvPicPr>
                   </pic:nvPicPr>
                   <pic:blipFill>
-                    <a:blip r:embed="rId9" cstate="print">
+                    <a:blip r:embed="rId10" cstate="print">
                       <a:extLst>
                         <a:ext uri="{28A0092B-C50C-407E-A947-70E740481C1C}">
                           <a14:useLocalDpi xmlns:a14="http://schemas.microsoft.com/office/drawing/2010/main" val="0"/>
@@ -885,7 +922,7 @@
                     <pic:cNvPicPr/>
                   </pic:nvPicPr>
                   <pic:blipFill>
-                    <a:blip r:embed="rId10"/>
+                    <a:blip r:embed="rId11"/>
                     <a:stretch>
                       <a:fillRect/>
                     </a:stretch>
@@ -1528,7 +1565,7 @@
                     </pic:cNvPicPr>
                   </pic:nvPicPr>
                   <pic:blipFill>
-                    <a:blip r:embed="rId11">
+                    <a:blip r:embed="rId12">
                       <a:extLst>
                         <a:ext uri="{28A0092B-C50C-407E-A947-70E740481C1C}">
                           <a14:useLocalDpi xmlns:a14="http://schemas.microsoft.com/office/drawing/2010/main" val="0"/>
@@ -1869,7 +1906,7 @@
                     <pic:cNvPicPr/>
                   </pic:nvPicPr>
                   <pic:blipFill>
-                    <a:blip r:embed="rId12"/>
+                    <a:blip r:embed="rId13"/>
                     <a:stretch>
                       <a:fillRect/>
                     </a:stretch>
@@ -2088,7 +2125,7 @@
                     <pic:cNvPicPr/>
                   </pic:nvPicPr>
                   <pic:blipFill>
-                    <a:blip r:embed="rId13"/>
+                    <a:blip r:embed="rId14"/>
                     <a:stretch>
                       <a:fillRect/>
                     </a:stretch>
@@ -2171,7 +2208,7 @@
                     <pic:cNvPicPr/>
                   </pic:nvPicPr>
                   <pic:blipFill>
-                    <a:blip r:embed="rId14"/>
+                    <a:blip r:embed="rId15"/>
                     <a:stretch>
                       <a:fillRect/>
                     </a:stretch>
@@ -2325,7 +2362,7 @@
                     <pic:cNvPicPr/>
                   </pic:nvPicPr>
                   <pic:blipFill>
-                    <a:blip r:embed="rId15"/>
+                    <a:blip r:embed="rId16"/>
                     <a:stretch>
                       <a:fillRect/>
                     </a:stretch>
@@ -2381,7 +2418,7 @@
                     <pic:cNvPicPr/>
                   </pic:nvPicPr>
                   <pic:blipFill>
-                    <a:blip r:embed="rId16"/>
+                    <a:blip r:embed="rId17"/>
                     <a:stretch>
                       <a:fillRect/>
                     </a:stretch>
@@ -2522,7 +2559,7 @@
                     <pic:cNvPicPr/>
                   </pic:nvPicPr>
                   <pic:blipFill rotWithShape="1">
-                    <a:blip r:embed="rId17"/>
+                    <a:blip r:embed="rId18"/>
                     <a:srcRect b="35144"/>
                     <a:stretch/>
                   </pic:blipFill>
@@ -2590,7 +2627,7 @@
                     <pic:cNvPicPr/>
                   </pic:nvPicPr>
                   <pic:blipFill>
-                    <a:blip r:embed="rId18"/>
+                    <a:blip r:embed="rId19"/>
                     <a:stretch>
                       <a:fillRect/>
                     </a:stretch>
@@ -2665,7 +2702,7 @@
                     <pic:cNvPicPr/>
                   </pic:nvPicPr>
                   <pic:blipFill rotWithShape="1">
-                    <a:blip r:embed="rId14"/>
+                    <a:blip r:embed="rId15"/>
                     <a:srcRect b="34725"/>
                     <a:stretch/>
                   </pic:blipFill>
@@ -2820,7 +2857,7 @@
                     <pic:cNvPicPr/>
                   </pic:nvPicPr>
                   <pic:blipFill>
-                    <a:blip r:embed="rId19"/>
+                    <a:blip r:embed="rId20"/>
                     <a:stretch>
                       <a:fillRect/>
                     </a:stretch>
@@ -2904,7 +2941,7 @@
                     <pic:cNvPicPr/>
                   </pic:nvPicPr>
                   <pic:blipFill>
-                    <a:blip r:embed="rId20"/>
+                    <a:blip r:embed="rId21"/>
                     <a:stretch>
                       <a:fillRect/>
                     </a:stretch>
@@ -3204,16 +3241,7 @@
           <w:sz w:val="28"/>
           <w:szCs w:val="28"/>
         </w:rPr>
-        <w:t>11.</w:t>
-      </w:r>
-      <w:r>
-        <w:rPr>
-          <w:b/>
-          <w:bCs/>
-          <w:sz w:val="28"/>
-          <w:szCs w:val="28"/>
-        </w:rPr>
-        <w:t xml:space="preserve"> CI Pipeline Architecture</w:t>
+        <w:t>11. CI Pipeline Architecture</w:t>
       </w:r>
     </w:p>
     <w:p/>
@@ -3233,129 +3261,111 @@
           <w:sz w:val="24"/>
           <w:szCs w:val="24"/>
         </w:rPr>
-        <w:t xml:space="preserve">11.1 </w:t>
-      </w:r>
-      <w:r>
+        <w:t>11.1 Components Overview</w:t>
+      </w:r>
+    </w:p>
+    <w:p>
+      <w:r>
+        <w:t>1. Developer's Machine</w:t>
+      </w:r>
+    </w:p>
+    <w:p>
+      <w:r>
+        <w:t xml:space="preserve">   - Local development environment</w:t>
+      </w:r>
+    </w:p>
+    <w:p>
+      <w:r>
+        <w:t xml:space="preserve">   - Git repository</w:t>
+      </w:r>
+    </w:p>
+    <w:p>
+      <w:r>
+        <w:t xml:space="preserve">   - Docker containers for local testing</w:t>
+      </w:r>
+    </w:p>
+    <w:p/>
+    <w:p>
+      <w:r>
+        <w:t>2. GitLab Server</w:t>
+      </w:r>
+    </w:p>
+    <w:p>
+      <w:r>
+        <w:t xml:space="preserve">   - Hosts repository</w:t>
+      </w:r>
+    </w:p>
+    <w:p>
+      <w:r>
+        <w:t xml:space="preserve">   - Manages CI/CD pipeline</w:t>
+      </w:r>
+    </w:p>
+    <w:p>
+      <w:r>
+        <w:t xml:space="preserve">   - Triggers builds on commits</w:t>
+      </w:r>
+    </w:p>
+    <w:p/>
+    <w:p>
+      <w:r>
+        <w:t>3. Pipeline Runner</w:t>
+      </w:r>
+    </w:p>
+    <w:p>
+      <w:r>
+        <w:t xml:space="preserve">   - Executes CI/CD jobs</w:t>
+      </w:r>
+    </w:p>
+    <w:p>
+      <w:r>
+        <w:t xml:space="preserve">   - Runs in Docker containers</w:t>
+      </w:r>
+    </w:p>
+    <w:p>
+      <w:r>
+        <w:t xml:space="preserve">   - Handles build, test, and analysis stages</w:t>
+      </w:r>
+    </w:p>
+    <w:p/>
+    <w:p>
+      <w:r>
+        <w:t>4. SonarQube Instance</w:t>
+      </w:r>
+    </w:p>
+    <w:p>
+      <w:r>
+        <w:t xml:space="preserve">   - Code quality analysis</w:t>
+      </w:r>
+    </w:p>
+    <w:p>
+      <w:r>
+        <w:t xml:space="preserve">   - Test coverage reporting</w:t>
+      </w:r>
+    </w:p>
+    <w:p>
+      <w:r>
+        <w:lastRenderedPageBreak/>
+        <w:t xml:space="preserve">   - Security vulnerability scanning</w:t>
+      </w:r>
+    </w:p>
+    <w:p/>
+    <w:p>
+      <w:pPr>
         <w:rPr>
           <w:i/>
           <w:iCs/>
           <w:sz w:val="24"/>
           <w:szCs w:val="24"/>
         </w:rPr>
-        <w:t>Components Overview</w:t>
-      </w:r>
-    </w:p>
-    <w:p>
-      <w:r>
-        <w:t>1. Developer's Machine</w:t>
-      </w:r>
-    </w:p>
-    <w:p>
-      <w:r>
-        <w:t xml:space="preserve">   - Local development environment</w:t>
-      </w:r>
-    </w:p>
-    <w:p>
-      <w:r>
-        <w:t xml:space="preserve">   - Git repository</w:t>
-      </w:r>
-    </w:p>
-    <w:p>
-      <w:r>
-        <w:t xml:space="preserve">   - Docker containers for local testing</w:t>
-      </w:r>
-    </w:p>
-    <w:p/>
-    <w:p>
-      <w:r>
-        <w:t>2. GitLab Server</w:t>
-      </w:r>
-    </w:p>
-    <w:p>
-      <w:r>
-        <w:t xml:space="preserve">   - Hosts repository</w:t>
-      </w:r>
-    </w:p>
-    <w:p>
-      <w:r>
-        <w:t xml:space="preserve">   - Manages CI/CD pipeline</w:t>
-      </w:r>
-    </w:p>
-    <w:p>
-      <w:r>
-        <w:t xml:space="preserve">   - Triggers builds on commits</w:t>
-      </w:r>
-    </w:p>
-    <w:p/>
-    <w:p>
-      <w:r>
-        <w:t>3. Pipeline Runner</w:t>
-      </w:r>
-    </w:p>
-    <w:p>
-      <w:r>
-        <w:t xml:space="preserve">   - Executes CI/CD jobs</w:t>
-      </w:r>
-    </w:p>
-    <w:p>
-      <w:r>
-        <w:t xml:space="preserve">   - Runs in Docker containers</w:t>
-      </w:r>
-    </w:p>
-    <w:p>
-      <w:r>
-        <w:t xml:space="preserve">   - Handles build, test, and analysis stages</w:t>
-      </w:r>
-    </w:p>
-    <w:p/>
-    <w:p>
-      <w:r>
-        <w:t>4. SonarQube Instance</w:t>
-      </w:r>
-    </w:p>
-    <w:p>
-      <w:r>
-        <w:t xml:space="preserve">   - Code quality analysis</w:t>
-      </w:r>
-    </w:p>
-    <w:p>
-      <w:r>
-        <w:t xml:space="preserve">   - Test coverage reporting</w:t>
-      </w:r>
-    </w:p>
-    <w:p>
-      <w:r>
-        <w:lastRenderedPageBreak/>
-        <w:t xml:space="preserve">   - Security vulnerability scanning</w:t>
-      </w:r>
-    </w:p>
-    <w:p/>
-    <w:p>
-      <w:pPr>
+      </w:pPr>
+      <w:r>
         <w:rPr>
           <w:i/>
           <w:iCs/>
           <w:sz w:val="24"/>
           <w:szCs w:val="24"/>
         </w:rPr>
-      </w:pPr>
-      <w:r>
-        <w:rPr>
-          <w:i/>
-          <w:iCs/>
-          <w:sz w:val="24"/>
-          <w:szCs w:val="24"/>
-        </w:rPr>
-        <w:t>11.2</w:t>
-      </w:r>
-      <w:r>
-        <w:rPr>
-          <w:i/>
-          <w:iCs/>
-          <w:sz w:val="24"/>
-          <w:szCs w:val="24"/>
-        </w:rPr>
-        <w:t xml:space="preserve"> Pipeline Flow</w:t>
+        <w:t>11.2 Pipeline Flow</w:t>
       </w:r>
     </w:p>
     <w:p>

</xml_diff>